<commit_message>
Updated the lab documents
</commit_message>
<xml_diff>
--- a/Labs/Module 04 - Events and Data Binding/Module 4 - Events and Data Binding.docx
+++ b/Labs/Module 04 - Events and Data Binding/Module 4 - Events and Data Binding.docx
@@ -491,8 +491,8 @@
       </w:pPr>
     </w:p>
     <w:bookmarkStart w:id="0" w:name="_Toc297105304" w:displacedByCustomXml="next"/>
-    <w:bookmarkStart w:id="1" w:name="_Toc124148470" w:displacedByCustomXml="next"/>
-    <w:bookmarkStart w:id="2" w:name="_Toc139350752" w:displacedByCustomXml="next"/>
+    <w:bookmarkStart w:id="1" w:name="_Toc139350752" w:displacedByCustomXml="next"/>
+    <w:bookmarkStart w:id="2" w:name="_Toc124148470" w:displacedByCustomXml="next"/>
     <w:sdt>
       <w:sdtPr>
         <w:rPr>
@@ -1762,7 +1762,13 @@
         <w:rPr>
           <w:rFonts w:ascii="Segoe UI" w:hAnsi="Segoe UI" w:cs="Segoe UI"/>
         </w:rPr>
-        <w:t>e'll update the pizza store app to enable users to customize their pizzas and add them to their order.</w:t>
+        <w:t>e will</w:t>
+      </w:r>
+      <w:r>
+        <w:rPr>
+          <w:rFonts w:ascii="Segoe UI" w:hAnsi="Segoe UI" w:cs="Segoe UI"/>
+        </w:rPr>
+        <w:t xml:space="preserve"> update the pizza store app to enable users to customize their pizzas and add them to their order.</w:t>
       </w:r>
     </w:p>
     <w:p>
@@ -1851,7 +1857,13 @@
         <w:pStyle w:val="Ln1"/>
       </w:pPr>
       <w:r>
-        <w:t>When the user clicks a pizza special, a pizza customization dialog should pop up to allow the user to customize their pizza and add it to their order. To handle DOM UI events in a Blazor app, you specify which event you want to handle using the corresponding HTML attribute and then specify the C# delegate you want called. The delegate may optionally take an event specific argument, but it's not required.</w:t>
+        <w:t xml:space="preserve">When the user clicks a pizza special, a pizza customization dialog should pop up to allow the user to customize their pizza and add it to their order. To handle DOM UI events in a Blazor app, you specify which event you want to handle using the corresponding HTML attribute and then specify the C# delegate you want called. The delegate may optionally take an event specific argument, but </w:t>
+      </w:r>
+      <w:r>
+        <w:t>it is</w:t>
+      </w:r>
+      <w:r>
+        <w:t xml:space="preserve"> not required.</w:t>
       </w:r>
     </w:p>
     <w:p>
@@ -2455,27 +2467,7 @@
           <w:sz w:val="20"/>
           <w:szCs w:val="20"/>
         </w:rPr>
-        <w:t>&gt;@</w:t>
-      </w:r>
-      <w:proofErr w:type="spellStart"/>
-      <w:r>
-        <w:rPr>
-          <w:rFonts w:ascii="Consolas" w:eastAsia="Times New Roman" w:hAnsi="Consolas" w:cs="Courier New"/>
-          <w:color w:val="24292E"/>
-          <w:sz w:val="20"/>
-          <w:szCs w:val="20"/>
-        </w:rPr>
-        <w:t>special.Name</w:t>
-      </w:r>
-      <w:proofErr w:type="spellEnd"/>
-      <w:r>
-        <w:rPr>
-          <w:rFonts w:ascii="Consolas" w:eastAsia="Times New Roman" w:hAnsi="Consolas" w:cs="Courier New"/>
-          <w:color w:val="24292E"/>
-          <w:sz w:val="20"/>
-          <w:szCs w:val="20"/>
-        </w:rPr>
-        <w:t>&lt;/</w:t>
+        <w:t>&gt;@special.Name&lt;/</w:t>
       </w:r>
       <w:r>
         <w:rPr>
@@ -2533,19 +2525,8 @@
           <w:sz w:val="20"/>
           <w:szCs w:val="20"/>
         </w:rPr>
-        <w:t xml:space="preserve">            @</w:t>
-      </w:r>
-      <w:proofErr w:type="spellStart"/>
-      <w:r>
-        <w:rPr>
-          <w:rFonts w:ascii="Consolas" w:eastAsia="Times New Roman" w:hAnsi="Consolas" w:cs="Courier New"/>
-          <w:color w:val="24292E"/>
-          <w:sz w:val="20"/>
-          <w:szCs w:val="20"/>
-        </w:rPr>
-        <w:t>special.Description</w:t>
-      </w:r>
-      <w:proofErr w:type="spellEnd"/>
+        <w:t xml:space="preserve">            @special.Description</w:t>
+      </w:r>
     </w:p>
     <w:p>
       <w:pPr>
@@ -2638,27 +2619,7 @@
           <w:sz w:val="20"/>
           <w:szCs w:val="20"/>
         </w:rPr>
-        <w:t>&gt;@</w:t>
-      </w:r>
-      <w:proofErr w:type="spellStart"/>
-      <w:r>
-        <w:rPr>
-          <w:rFonts w:ascii="Consolas" w:eastAsia="Times New Roman" w:hAnsi="Consolas" w:cs="Courier New"/>
-          <w:color w:val="24292E"/>
-          <w:sz w:val="20"/>
-          <w:szCs w:val="20"/>
-        </w:rPr>
-        <w:t>special.GetFormattedBasePrice</w:t>
-      </w:r>
-      <w:proofErr w:type="spellEnd"/>
-      <w:r>
-        <w:rPr>
-          <w:rFonts w:ascii="Consolas" w:eastAsia="Times New Roman" w:hAnsi="Consolas" w:cs="Courier New"/>
-          <w:color w:val="24292E"/>
-          <w:sz w:val="20"/>
-          <w:szCs w:val="20"/>
-        </w:rPr>
-        <w:t>()&lt;/</w:t>
+        <w:t>&gt;@special.GetFormattedBasePrice()&lt;/</w:t>
       </w:r>
       <w:r>
         <w:rPr>
@@ -2957,7 +2918,18 @@
       </w:pPr>
       <w:r>
         <w:lastRenderedPageBreak/>
-        <w:t xml:space="preserve">Update the @code block in </w:t>
+        <w:t xml:space="preserve">Update the </w:t>
+      </w:r>
+      <w:r>
+        <w:rPr>
+          <w:rFonts w:ascii="Consolas" w:hAnsi="Consolas"/>
+          <w:sz w:val="20"/>
+          <w:szCs w:val="20"/>
+        </w:rPr>
+        <w:t>@code</w:t>
+      </w:r>
+      <w:r>
+        <w:t xml:space="preserve"> block in </w:t>
       </w:r>
       <w:proofErr w:type="spellStart"/>
       <w:r>
@@ -3184,11 +3156,27 @@
       </w:r>
       <w:proofErr w:type="spellStart"/>
       <w:r>
+        <w:rPr>
+          <w:rFonts w:ascii="Consolas" w:hAnsi="Consolas"/>
+          <w:sz w:val="20"/>
+          <w:szCs w:val="20"/>
+        </w:rPr>
         <w:t>ShowConfigurePizzaDialog</w:t>
       </w:r>
       <w:proofErr w:type="spellEnd"/>
       <w:r>
-        <w:t xml:space="preserve"> method to the @code block for handling when a pizza special is clicked.</w:t>
+        <w:t xml:space="preserve"> method to the </w:t>
+      </w:r>
+      <w:r>
+        <w:rPr>
+          <w:rFonts w:ascii="Consolas" w:hAnsi="Consolas"/>
+          <w:sz w:val="20"/>
+          <w:szCs w:val="20"/>
+        </w:rPr>
+        <w:t>@code</w:t>
+      </w:r>
+      <w:r>
+        <w:t xml:space="preserve"> block for handling when a pizza special is clicked.</w:t>
       </w:r>
     </w:p>
     <w:p>
@@ -4790,7 +4778,18 @@
         <w:t>Shared</w:t>
       </w:r>
       <w:r>
-        <w:t xml:space="preserve"> directory. Since this component is not a separate page, it does not need the @page directive.</w:t>
+        <w:t xml:space="preserve"> directory. Since this component is not a separate page, it does not need the </w:t>
+      </w:r>
+      <w:r>
+        <w:rPr>
+          <w:rFonts w:ascii="Consolas" w:hAnsi="Consolas"/>
+          <w:sz w:val="20"/>
+          <w:szCs w:val="20"/>
+        </w:rPr>
+        <w:t>@page</w:t>
+      </w:r>
+      <w:r>
+        <w:t xml:space="preserve"> directive.</w:t>
       </w:r>
     </w:p>
     <w:p>
@@ -4834,14 +4833,57 @@
       </w:r>
       <w:proofErr w:type="spellStart"/>
       <w:r>
+        <w:rPr>
+          <w:rFonts w:ascii="Consolas" w:hAnsi="Consolas"/>
+          <w:sz w:val="20"/>
+          <w:szCs w:val="20"/>
+        </w:rPr>
         <w:t>ConfigurePizzaDialog</w:t>
       </w:r>
       <w:proofErr w:type="spellEnd"/>
       <w:r>
-        <w:t xml:space="preserve"> should have a Pizza parameter that specifies the pizza being configured. Component parameters are defined by adding a writable property to the component decorated with the [Parameter] attribute. Add a @code block to the </w:t>
+        <w:t xml:space="preserve"> should have a </w:t>
+      </w:r>
+      <w:r>
+        <w:rPr>
+          <w:rFonts w:ascii="Consolas" w:hAnsi="Consolas"/>
+          <w:sz w:val="20"/>
+          <w:szCs w:val="20"/>
+        </w:rPr>
+        <w:t>Pizza</w:t>
+      </w:r>
+      <w:r>
+        <w:t xml:space="preserve"> parameter that specifies the pizza being configured. Component parameters are defined by adding a writable property to the component decorated with the </w:t>
+      </w:r>
+      <w:r>
+        <w:rPr>
+          <w:rFonts w:ascii="Consolas" w:hAnsi="Consolas"/>
+          <w:sz w:val="20"/>
+          <w:szCs w:val="20"/>
+        </w:rPr>
+        <w:t>[Parameter]</w:t>
+      </w:r>
+      <w:r>
+        <w:t xml:space="preserve"> attribute. Add a </w:t>
+      </w:r>
+      <w:r>
+        <w:rPr>
+          <w:rFonts w:ascii="Consolas" w:hAnsi="Consolas"/>
+          <w:sz w:val="20"/>
+          <w:szCs w:val="20"/>
+        </w:rPr>
+        <w:t>@code</w:t>
+      </w:r>
+      <w:r>
+        <w:t xml:space="preserve"> block to the </w:t>
       </w:r>
       <w:proofErr w:type="spellStart"/>
       <w:r>
+        <w:rPr>
+          <w:rFonts w:ascii="Consolas" w:hAnsi="Consolas"/>
+          <w:sz w:val="20"/>
+          <w:szCs w:val="20"/>
+        </w:rPr>
         <w:t>ConfigurePizzaDialog</w:t>
       </w:r>
       <w:proofErr w:type="spellEnd"/>
@@ -5832,27 +5874,7 @@
           <w:sz w:val="20"/>
           <w:szCs w:val="20"/>
         </w:rPr>
-        <w:t>&gt;@</w:t>
-      </w:r>
-      <w:proofErr w:type="spellStart"/>
-      <w:r>
-        <w:rPr>
-          <w:rFonts w:ascii="Consolas" w:eastAsia="Times New Roman" w:hAnsi="Consolas" w:cs="Courier New"/>
-          <w:color w:val="24292E"/>
-          <w:sz w:val="20"/>
-          <w:szCs w:val="20"/>
-        </w:rPr>
-        <w:t>Pizza.Special.Name</w:t>
-      </w:r>
-      <w:proofErr w:type="spellEnd"/>
-      <w:r>
-        <w:rPr>
-          <w:rFonts w:ascii="Consolas" w:eastAsia="Times New Roman" w:hAnsi="Consolas" w:cs="Courier New"/>
-          <w:color w:val="24292E"/>
-          <w:sz w:val="20"/>
-          <w:szCs w:val="20"/>
-        </w:rPr>
-        <w:t>&lt;/</w:t>
+        <w:t>&gt;@Pizza.Special.Name&lt;/</w:t>
       </w:r>
       <w:r>
         <w:rPr>
@@ -5910,19 +5932,8 @@
           <w:sz w:val="20"/>
           <w:szCs w:val="20"/>
         </w:rPr>
-        <w:t xml:space="preserve">            @</w:t>
-      </w:r>
-      <w:proofErr w:type="spellStart"/>
-      <w:r>
-        <w:rPr>
-          <w:rFonts w:ascii="Consolas" w:eastAsia="Times New Roman" w:hAnsi="Consolas" w:cs="Courier New"/>
-          <w:color w:val="24292E"/>
-          <w:sz w:val="20"/>
-          <w:szCs w:val="20"/>
-        </w:rPr>
-        <w:t>Pizza.Special.Description</w:t>
-      </w:r>
-      <w:proofErr w:type="spellEnd"/>
+        <w:t xml:space="preserve">            @Pizza.Special.Description</w:t>
+      </w:r>
     </w:p>
     <w:p>
       <w:pPr>
@@ -6565,27 +6576,7 @@
           <w:sz w:val="20"/>
           <w:szCs w:val="20"/>
         </w:rPr>
-        <w:t>&gt;@(</w:t>
-      </w:r>
-      <w:proofErr w:type="spellStart"/>
-      <w:r>
-        <w:rPr>
-          <w:rFonts w:ascii="Consolas" w:eastAsia="Times New Roman" w:hAnsi="Consolas" w:cs="Courier New"/>
-          <w:color w:val="24292E"/>
-          <w:sz w:val="20"/>
-          <w:szCs w:val="20"/>
-        </w:rPr>
-        <w:t>Pizza.GetFormattedTotalPrice</w:t>
-      </w:r>
-      <w:proofErr w:type="spellEnd"/>
-      <w:r>
-        <w:rPr>
-          <w:rFonts w:ascii="Consolas" w:eastAsia="Times New Roman" w:hAnsi="Consolas" w:cs="Courier New"/>
-          <w:color w:val="24292E"/>
-          <w:sz w:val="20"/>
-          <w:szCs w:val="20"/>
-        </w:rPr>
-        <w:t>())&lt;/</w:t>
+        <w:t>&gt;@(Pizza.GetFormattedTotalPrice())&lt;/</w:t>
       </w:r>
       <w:r>
         <w:rPr>
@@ -7365,10 +7356,18 @@
         <w:pStyle w:val="Ln1"/>
       </w:pPr>
       <w:r>
-        <w:t xml:space="preserve">Run the app and select a pizza special to see the skeleton of the </w:t>
+        <w:t>Run the app and select a pizza special to see the skeleton of the</w:t>
+      </w:r>
+      <w:r>
+        <w:t xml:space="preserve"> </w:t>
       </w:r>
       <w:proofErr w:type="spellStart"/>
       <w:r>
+        <w:rPr>
+          <w:rFonts w:ascii="Consolas" w:hAnsi="Consolas"/>
+          <w:sz w:val="20"/>
+          <w:szCs w:val="20"/>
+        </w:rPr>
         <w:t>ConfigurePizzaDialog</w:t>
       </w:r>
       <w:proofErr w:type="spellEnd"/>
@@ -7529,14 +7528,33 @@
       </w:r>
       <w:proofErr w:type="spellStart"/>
       <w:r>
+        <w:rPr>
+          <w:rFonts w:ascii="Consolas" w:hAnsi="Consolas"/>
+          <w:sz w:val="20"/>
+          <w:szCs w:val="20"/>
+        </w:rPr>
         <w:t>ConfigurePizzaDialog</w:t>
       </w:r>
       <w:proofErr w:type="spellEnd"/>
       <w:r>
-        <w:t xml:space="preserve"> for a slider that lets the user specify the pizza size. This should replace the existing &lt;form class="dialog-body"&gt;&lt;/form&gt; element.</w:t>
-      </w:r>
-      <w:r>
-        <w:t xml:space="preserve">. </w:t>
+        <w:t xml:space="preserve"> for a slider that lets the user specify the pizza size. This should replace the existing </w:t>
+      </w:r>
+      <w:r>
+        <w:rPr>
+          <w:rFonts w:ascii="Consolas" w:hAnsi="Consolas"/>
+          <w:sz w:val="20"/>
+          <w:szCs w:val="20"/>
+        </w:rPr>
+        <w:t>&lt;form class="dialog-body"&gt;&lt;/form&gt;</w:t>
+      </w:r>
+      <w:r>
+        <w:t xml:space="preserve"> elemen</w:t>
+      </w:r>
+      <w:r>
+        <w:t>t:</w:t>
+      </w:r>
+      <w:r>
+        <w:t xml:space="preserve"> </w:t>
       </w:r>
     </w:p>
     <w:p>
@@ -8170,27 +8188,7 @@
           <w:sz w:val="20"/>
           <w:szCs w:val="20"/>
         </w:rPr>
-        <w:t xml:space="preserve">            @(</w:t>
-      </w:r>
-      <w:proofErr w:type="spellStart"/>
-      <w:r>
-        <w:rPr>
-          <w:rFonts w:ascii="Consolas" w:eastAsia="Times New Roman" w:hAnsi="Consolas" w:cs="Courier New"/>
-          <w:color w:val="24292E"/>
-          <w:sz w:val="20"/>
-          <w:szCs w:val="20"/>
-        </w:rPr>
-        <w:t>Pizza.Size</w:t>
-      </w:r>
-      <w:proofErr w:type="spellEnd"/>
-      <w:r>
-        <w:rPr>
-          <w:rFonts w:ascii="Consolas" w:eastAsia="Times New Roman" w:hAnsi="Consolas" w:cs="Courier New"/>
-          <w:color w:val="24292E"/>
-          <w:sz w:val="20"/>
-          <w:szCs w:val="20"/>
-        </w:rPr>
-        <w:t>)" (£@(</w:t>
+        <w:t xml:space="preserve">            @(Pizza.Size)" (£@(</w:t>
       </w:r>
       <w:proofErr w:type="spellStart"/>
       <w:r>
@@ -8423,7 +8421,13 @@
         <w:t xml:space="preserve">. </w:t>
       </w:r>
       <w:r>
-        <w:t>Now the dialog shows a slider that can be used to change the pizza size. However it doesn't do anything right now if you use it.</w:t>
+        <w:t xml:space="preserve">Now the dialog shows a slider that can be used to change the pizza size. </w:t>
+      </w:r>
+      <w:r>
+        <w:t>However,</w:t>
+      </w:r>
+      <w:r>
+        <w:t xml:space="preserve"> it doesn't do anything right now.</w:t>
       </w:r>
     </w:p>
     <w:p>
@@ -8515,6 +8519,11 @@
       </w:r>
       <w:proofErr w:type="spellStart"/>
       <w:r>
+        <w:rPr>
+          <w:rFonts w:ascii="Consolas" w:hAnsi="Consolas"/>
+          <w:sz w:val="20"/>
+          <w:szCs w:val="20"/>
+        </w:rPr>
         <w:t>Pizza.Size</w:t>
       </w:r>
       <w:proofErr w:type="spellEnd"/>
@@ -8523,6 +8532,11 @@
       </w:r>
       <w:proofErr w:type="spellStart"/>
       <w:r>
+        <w:rPr>
+          <w:rFonts w:ascii="Consolas" w:hAnsi="Consolas"/>
+          <w:sz w:val="20"/>
+          <w:szCs w:val="20"/>
+        </w:rPr>
         <w:t>Pizza.Size</w:t>
       </w:r>
       <w:proofErr w:type="spellEnd"/>
@@ -8531,6 +8545,11 @@
       </w:r>
       <w:proofErr w:type="spellStart"/>
       <w:r>
+        <w:rPr>
+          <w:rFonts w:ascii="Consolas" w:hAnsi="Consolas"/>
+          <w:sz w:val="20"/>
+          <w:szCs w:val="20"/>
+        </w:rPr>
         <w:t>Pizza.Size</w:t>
       </w:r>
       <w:proofErr w:type="spellEnd"/>
@@ -8551,13 +8570,16 @@
         <w:ind w:left="720"/>
       </w:pPr>
       <w:r>
-        <w:t>If you wanted to implement two-way binding manually, you could do so by combining value and @</w:t>
-      </w:r>
-      <w:proofErr w:type="spellStart"/>
-      <w:r>
-        <w:t>onchange</w:t>
-      </w:r>
-      <w:proofErr w:type="spellEnd"/>
+        <w:t xml:space="preserve">If you wanted to implement two-way binding manually, you could do so by combining value and </w:t>
+      </w:r>
+      <w:r>
+        <w:rPr>
+          <w:rFonts w:ascii="Consolas" w:hAnsi="Consolas"/>
+          <w:sz w:val="20"/>
+          <w:szCs w:val="20"/>
+        </w:rPr>
+        <w:t>@onchange</w:t>
+      </w:r>
       <w:r>
         <w:t>, as in the following code (</w:t>
       </w:r>
@@ -9106,19 +9128,8 @@
           <w:sz w:val="20"/>
           <w:szCs w:val="20"/>
         </w:rPr>
-        <w:t>@</w:t>
-      </w:r>
-      <w:proofErr w:type="spellStart"/>
-      <w:r>
-        <w:rPr>
-          <w:rFonts w:ascii="Consolas" w:eastAsia="Times New Roman" w:hAnsi="Consolas" w:cs="Courier New"/>
-          <w:color w:val="6F42C1"/>
-          <w:sz w:val="20"/>
-          <w:szCs w:val="20"/>
-        </w:rPr>
-        <w:t>onchange</w:t>
-      </w:r>
-      <w:proofErr w:type="spellEnd"/>
+        <w:t>@onchange</w:t>
+      </w:r>
       <w:r>
         <w:rPr>
           <w:rFonts w:ascii="Consolas" w:eastAsia="Times New Roman" w:hAnsi="Consolas" w:cs="Courier New"/>
@@ -9135,27 +9146,7 @@
           <w:sz w:val="20"/>
           <w:szCs w:val="20"/>
         </w:rPr>
-        <w:t>"(</w:t>
-      </w:r>
-      <w:proofErr w:type="spellStart"/>
-      <w:r>
-        <w:rPr>
-          <w:rFonts w:ascii="Consolas" w:eastAsia="Times New Roman" w:hAnsi="Consolas" w:cs="Courier New"/>
-          <w:color w:val="032F62"/>
-          <w:sz w:val="20"/>
-          <w:szCs w:val="20"/>
-        </w:rPr>
-        <w:t>ChangeEventArgs</w:t>
-      </w:r>
-      <w:proofErr w:type="spellEnd"/>
-      <w:r>
-        <w:rPr>
-          <w:rFonts w:ascii="Consolas" w:eastAsia="Times New Roman" w:hAnsi="Consolas" w:cs="Courier New"/>
-          <w:color w:val="032F62"/>
-          <w:sz w:val="20"/>
-          <w:szCs w:val="20"/>
-        </w:rPr>
-        <w:t xml:space="preserve"> e) =&gt; </w:t>
+        <w:t xml:space="preserve">"(ChangeEventArgs e) =&gt; </w:t>
       </w:r>
       <w:proofErr w:type="spellStart"/>
       <w:r>
@@ -9268,7 +9259,29 @@
         <w:ind w:left="720"/>
       </w:pPr>
       <w:r>
-        <w:t>In Blazor you can use the @bind directive attribute to specify a two-way binding with this behavior. The equivalent markup using @bind looks like this:</w:t>
+        <w:t xml:space="preserve">In Blazor you can use the </w:t>
+      </w:r>
+      <w:r>
+        <w:rPr>
+          <w:rFonts w:ascii="Consolas" w:hAnsi="Consolas"/>
+          <w:sz w:val="20"/>
+          <w:szCs w:val="20"/>
+        </w:rPr>
+        <w:t>@bind</w:t>
+      </w:r>
+      <w:r>
+        <w:t xml:space="preserve"> directive attribute to specify a two-way binding with this behavior. The equivalent markup using </w:t>
+      </w:r>
+      <w:r>
+        <w:rPr>
+          <w:rFonts w:ascii="Consolas" w:hAnsi="Consolas"/>
+          <w:sz w:val="20"/>
+          <w:szCs w:val="20"/>
+        </w:rPr>
+        <w:t>@bind</w:t>
+      </w:r>
+      <w:r>
+        <w:t xml:space="preserve"> looks like this:</w:t>
       </w:r>
     </w:p>
     <w:p>
@@ -9537,36 +9550,25 @@
           <w:sz w:val="20"/>
           <w:szCs w:val="20"/>
         </w:rPr>
-        <w:t>"</w:t>
-      </w:r>
-      <w:proofErr w:type="spellStart"/>
-      <w:r>
-        <w:rPr>
-          <w:rFonts w:ascii="Consolas" w:eastAsia="Times New Roman" w:hAnsi="Consolas" w:cs="Courier New"/>
-          <w:color w:val="032F62"/>
-          <w:sz w:val="20"/>
-          <w:szCs w:val="20"/>
-        </w:rPr>
-        <w:t>Pizza.Size</w:t>
-      </w:r>
-      <w:proofErr w:type="spellEnd"/>
-      <w:r>
-        <w:rPr>
-          <w:rFonts w:ascii="Consolas" w:eastAsia="Times New Roman" w:hAnsi="Consolas" w:cs="Courier New"/>
-          <w:color w:val="032F62"/>
-          <w:sz w:val="20"/>
-          <w:szCs w:val="20"/>
-        </w:rPr>
-        <w:t>"</w:t>
-      </w:r>
-      <w:r>
-        <w:rPr>
-          <w:rFonts w:ascii="Consolas" w:eastAsia="Times New Roman" w:hAnsi="Consolas" w:cs="Courier New"/>
-          <w:color w:val="24292E"/>
-          <w:sz w:val="20"/>
-          <w:szCs w:val="20"/>
-        </w:rPr>
-        <w:t xml:space="preserve">  /&gt;</w:t>
+        <w:t>"Pizza.Size"</w:t>
+      </w:r>
+      <w:r>
+        <w:rPr>
+          <w:rFonts w:ascii="Consolas" w:eastAsia="Times New Roman" w:hAnsi="Consolas" w:cs="Courier New"/>
+          <w:color w:val="24292E"/>
+          <w:sz w:val="20"/>
+          <w:szCs w:val="20"/>
+        </w:rPr>
+        <w:t xml:space="preserve"> </w:t>
+      </w:r>
+      <w:r>
+        <w:rPr>
+          <w:rFonts w:ascii="Consolas" w:eastAsia="Times New Roman" w:hAnsi="Consolas" w:cs="Courier New"/>
+          <w:color w:val="24292E"/>
+          <w:sz w:val="20"/>
+          <w:szCs w:val="20"/>
+        </w:rPr>
+        <w:t>/&gt;</w:t>
       </w:r>
     </w:p>
     <w:p>
@@ -9582,7 +9584,18 @@
         <w:br/>
       </w:r>
       <w:r>
-        <w:t>But if we use @bind with no further changes, the behavior isn't exactly what we want. Give it a try and see how it behaves. The update event only fires after the slider is released.</w:t>
+        <w:t xml:space="preserve">But if we use </w:t>
+      </w:r>
+      <w:r>
+        <w:rPr>
+          <w:rFonts w:ascii="Consolas" w:hAnsi="Consolas"/>
+          <w:sz w:val="20"/>
+          <w:szCs w:val="20"/>
+        </w:rPr>
+        <w:t>@bind</w:t>
+      </w:r>
+      <w:r>
+        <w:t xml:space="preserve"> with no further changes, the behavior isn't exactly what we want. Give it a try and see how it behaves. The update event only fires after the slider is released.</w:t>
       </w:r>
       <w:r>
         <w:t xml:space="preserve"> </w:t>
@@ -9601,18 +9614,26 @@
         <w:t>We would</w:t>
       </w:r>
       <w:r>
-        <w:t xml:space="preserve"> prefer to see updates as the slider is moved. Data binding in Blazor allows for this by letting you specify what event triggers a change using the syntax @bind:&lt;</w:t>
+        <w:t xml:space="preserve"> prefer to see updates as the slider is moved. Data binding in Blazor allows for this by letting you specify what event triggers a change using the syntax </w:t>
+      </w:r>
+      <w:r>
+        <w:rPr>
+          <w:rFonts w:ascii="Consolas" w:hAnsi="Consolas"/>
+          <w:sz w:val="20"/>
+          <w:szCs w:val="20"/>
+        </w:rPr>
+        <w:t>@bind:&lt;eventname&gt;</w:t>
+      </w:r>
+      <w:r>
+        <w:t xml:space="preserve">. So, to bind using the </w:t>
       </w:r>
       <w:proofErr w:type="spellStart"/>
       <w:r>
-        <w:t>eventname</w:t>
-      </w:r>
-      <w:proofErr w:type="spellEnd"/>
-      <w:r>
-        <w:t xml:space="preserve">&gt;. So, to bind using the </w:t>
-      </w:r>
-      <w:proofErr w:type="spellStart"/>
-      <w:r>
+        <w:rPr>
+          <w:rFonts w:ascii="Consolas" w:hAnsi="Consolas"/>
+          <w:sz w:val="20"/>
+          <w:szCs w:val="20"/>
+        </w:rPr>
         <w:t>oninput</w:t>
       </w:r>
       <w:proofErr w:type="spellEnd"/>
@@ -9886,9 +9907,35 @@
           <w:sz w:val="20"/>
           <w:szCs w:val="20"/>
         </w:rPr>
-        <w:t>"</w:t>
-      </w:r>
-      <w:proofErr w:type="spellStart"/>
+        <w:t>"Pizza.Size"</w:t>
+      </w:r>
+      <w:r>
+        <w:rPr>
+          <w:rFonts w:ascii="Consolas" w:eastAsia="Times New Roman" w:hAnsi="Consolas" w:cs="Courier New"/>
+          <w:color w:val="24292E"/>
+          <w:sz w:val="20"/>
+          <w:szCs w:val="20"/>
+        </w:rPr>
+        <w:t xml:space="preserve"> </w:t>
+      </w:r>
+      <w:r>
+        <w:rPr>
+          <w:rFonts w:ascii="Consolas" w:eastAsia="Times New Roman" w:hAnsi="Consolas" w:cs="Courier New"/>
+          <w:color w:val="6F42C1"/>
+          <w:sz w:val="20"/>
+          <w:szCs w:val="20"/>
+        </w:rPr>
+        <w:t>@bind:event</w:t>
+      </w:r>
+      <w:r>
+        <w:rPr>
+          <w:rFonts w:ascii="Consolas" w:eastAsia="Times New Roman" w:hAnsi="Consolas" w:cs="Courier New"/>
+          <w:color w:val="24292E"/>
+          <w:sz w:val="20"/>
+          <w:szCs w:val="20"/>
+        </w:rPr>
+        <w:t>=</w:t>
+      </w:r>
       <w:r>
         <w:rPr>
           <w:rFonts w:ascii="Consolas" w:eastAsia="Times New Roman" w:hAnsi="Consolas" w:cs="Courier New"/>
@@ -9896,84 +9943,7 @@
           <w:sz w:val="20"/>
           <w:szCs w:val="20"/>
         </w:rPr>
-        <w:t>Pizza.Size</w:t>
-      </w:r>
-      <w:proofErr w:type="spellEnd"/>
-      <w:r>
-        <w:rPr>
-          <w:rFonts w:ascii="Consolas" w:eastAsia="Times New Roman" w:hAnsi="Consolas" w:cs="Courier New"/>
-          <w:color w:val="032F62"/>
-          <w:sz w:val="20"/>
-          <w:szCs w:val="20"/>
-        </w:rPr>
-        <w:t>"</w:t>
-      </w:r>
-      <w:r>
-        <w:rPr>
-          <w:rFonts w:ascii="Consolas" w:eastAsia="Times New Roman" w:hAnsi="Consolas" w:cs="Courier New"/>
-          <w:color w:val="24292E"/>
-          <w:sz w:val="20"/>
-          <w:szCs w:val="20"/>
-        </w:rPr>
-        <w:t xml:space="preserve"> </w:t>
-      </w:r>
-      <w:r>
-        <w:rPr>
-          <w:rFonts w:ascii="Consolas" w:eastAsia="Times New Roman" w:hAnsi="Consolas" w:cs="Courier New"/>
-          <w:color w:val="6F42C1"/>
-          <w:sz w:val="20"/>
-          <w:szCs w:val="20"/>
-        </w:rPr>
-        <w:t>@</w:t>
-      </w:r>
-      <w:proofErr w:type="spellStart"/>
-      <w:r>
-        <w:rPr>
-          <w:rFonts w:ascii="Consolas" w:eastAsia="Times New Roman" w:hAnsi="Consolas" w:cs="Courier New"/>
-          <w:color w:val="6F42C1"/>
-          <w:sz w:val="20"/>
-          <w:szCs w:val="20"/>
-        </w:rPr>
-        <w:t>bind:event</w:t>
-      </w:r>
-      <w:proofErr w:type="spellEnd"/>
-      <w:r>
-        <w:rPr>
-          <w:rFonts w:ascii="Consolas" w:eastAsia="Times New Roman" w:hAnsi="Consolas" w:cs="Courier New"/>
-          <w:color w:val="24292E"/>
-          <w:sz w:val="20"/>
-          <w:szCs w:val="20"/>
-        </w:rPr>
-        <w:t>=</w:t>
-      </w:r>
-      <w:r>
-        <w:rPr>
-          <w:rFonts w:ascii="Consolas" w:eastAsia="Times New Roman" w:hAnsi="Consolas" w:cs="Courier New"/>
-          <w:color w:val="032F62"/>
-          <w:sz w:val="20"/>
-          <w:szCs w:val="20"/>
-        </w:rPr>
-        <w:t>"</w:t>
-      </w:r>
-      <w:proofErr w:type="spellStart"/>
-      <w:r>
-        <w:rPr>
-          <w:rFonts w:ascii="Consolas" w:eastAsia="Times New Roman" w:hAnsi="Consolas" w:cs="Courier New"/>
-          <w:color w:val="032F62"/>
-          <w:sz w:val="20"/>
-          <w:szCs w:val="20"/>
-        </w:rPr>
-        <w:t>oninput</w:t>
-      </w:r>
-      <w:proofErr w:type="spellEnd"/>
-      <w:r>
-        <w:rPr>
-          <w:rFonts w:ascii="Consolas" w:eastAsia="Times New Roman" w:hAnsi="Consolas" w:cs="Courier New"/>
-          <w:color w:val="032F62"/>
-          <w:sz w:val="20"/>
-          <w:szCs w:val="20"/>
-        </w:rPr>
-        <w:t>"</w:t>
+        <w:t>"oninput"</w:t>
       </w:r>
       <w:r>
         <w:rPr>
@@ -10043,6 +10013,11 @@
       </w:r>
       <w:proofErr w:type="spellStart"/>
       <w:r>
+        <w:rPr>
+          <w:rFonts w:ascii="Consolas" w:hAnsi="Consolas"/>
+          <w:sz w:val="20"/>
+          <w:szCs w:val="20"/>
+        </w:rPr>
         <w:t>ConfigurePizzaDialog</w:t>
       </w:r>
       <w:proofErr w:type="spellEnd"/>
@@ -11089,7 +11064,19 @@
         <w:rPr>
           <w:shd w:val="clear" w:color="auto" w:fill="FFFFFF"/>
         </w:rPr>
-        <w:t>Add the following markup in the dialog body for displaying a drop down list with the list of available toppings followed by the set of selected toppings. Put this inside the </w:t>
+        <w:t>Add the following markup in the dialog body for displaying a drop down list with available toppings</w:t>
+      </w:r>
+      <w:r>
+        <w:rPr>
+          <w:shd w:val="clear" w:color="auto" w:fill="FFFFFF"/>
+        </w:rPr>
+        <w:t>,</w:t>
+      </w:r>
+      <w:r>
+        <w:rPr>
+          <w:shd w:val="clear" w:color="auto" w:fill="FFFFFF"/>
+        </w:rPr>
+        <w:t xml:space="preserve"> followed by the set of selected toppings. Put this inside the </w:t>
       </w:r>
       <w:r>
         <w:rPr>
@@ -11117,7 +11104,7 @@
         <w:rPr>
           <w:shd w:val="clear" w:color="auto" w:fill="FFFFFF"/>
         </w:rPr>
-        <w:t>."</w:t>
+        <w:t>.</w:t>
       </w:r>
     </w:p>
     <w:p>
@@ -12025,19 +12012,8 @@
           <w:sz w:val="20"/>
           <w:szCs w:val="20"/>
         </w:rPr>
-        <w:t>@</w:t>
-      </w:r>
-      <w:proofErr w:type="spellStart"/>
-      <w:r>
-        <w:rPr>
-          <w:rFonts w:ascii="Consolas" w:eastAsia="Times New Roman" w:hAnsi="Consolas" w:cs="Courier New"/>
-          <w:color w:val="6F42C1"/>
-          <w:sz w:val="20"/>
-          <w:szCs w:val="20"/>
-        </w:rPr>
-        <w:t>onchange</w:t>
-      </w:r>
-      <w:proofErr w:type="spellEnd"/>
+        <w:t>@onchange</w:t>
+      </w:r>
       <w:r>
         <w:rPr>
           <w:rFonts w:ascii="Consolas" w:eastAsia="Times New Roman" w:hAnsi="Consolas" w:cs="Courier New"/>
@@ -12054,27 +12030,7 @@
           <w:sz w:val="20"/>
           <w:szCs w:val="20"/>
         </w:rPr>
-        <w:t>"</w:t>
-      </w:r>
-      <w:proofErr w:type="spellStart"/>
-      <w:r>
-        <w:rPr>
-          <w:rFonts w:ascii="Consolas" w:eastAsia="Times New Roman" w:hAnsi="Consolas" w:cs="Courier New"/>
-          <w:color w:val="032F62"/>
-          <w:sz w:val="20"/>
-          <w:szCs w:val="20"/>
-        </w:rPr>
-        <w:t>ToppingSelected</w:t>
-      </w:r>
-      <w:proofErr w:type="spellEnd"/>
-      <w:r>
-        <w:rPr>
-          <w:rFonts w:ascii="Consolas" w:eastAsia="Times New Roman" w:hAnsi="Consolas" w:cs="Courier New"/>
-          <w:color w:val="032F62"/>
-          <w:sz w:val="20"/>
-          <w:szCs w:val="20"/>
-        </w:rPr>
-        <w:t>"</w:t>
+        <w:t>"ToppingSelected"</w:t>
       </w:r>
       <w:r>
         <w:rPr>
@@ -12506,27 +12462,7 @@
           <w:sz w:val="20"/>
           <w:szCs w:val="20"/>
         </w:rPr>
-        <w:t>&gt;@toppings[</w:t>
-      </w:r>
-      <w:proofErr w:type="spellStart"/>
-      <w:r>
-        <w:rPr>
-          <w:rFonts w:ascii="Consolas" w:eastAsia="Times New Roman" w:hAnsi="Consolas" w:cs="Courier New"/>
-          <w:color w:val="24292E"/>
-          <w:sz w:val="20"/>
-          <w:szCs w:val="20"/>
-        </w:rPr>
-        <w:t>i</w:t>
-      </w:r>
-      <w:proofErr w:type="spellEnd"/>
-      <w:r>
-        <w:rPr>
-          <w:rFonts w:ascii="Consolas" w:eastAsia="Times New Roman" w:hAnsi="Consolas" w:cs="Courier New"/>
-          <w:color w:val="24292E"/>
-          <w:sz w:val="20"/>
-          <w:szCs w:val="20"/>
-        </w:rPr>
-        <w:t>].Name - (£@(toppings[</w:t>
+        <w:t>&gt;@toppings[i].Name - (£@(toppings[</w:t>
       </w:r>
       <w:proofErr w:type="spellStart"/>
       <w:r>
@@ -13139,19 +13075,8 @@
           <w:sz w:val="20"/>
           <w:szCs w:val="20"/>
         </w:rPr>
-        <w:t xml:space="preserve">            @</w:t>
-      </w:r>
-      <w:proofErr w:type="spellStart"/>
-      <w:r>
-        <w:rPr>
-          <w:rFonts w:ascii="Consolas" w:eastAsia="Times New Roman" w:hAnsi="Consolas" w:cs="Courier New"/>
-          <w:color w:val="24292E"/>
-          <w:sz w:val="20"/>
-          <w:szCs w:val="20"/>
-        </w:rPr>
-        <w:t>topping.Topping.Name</w:t>
-      </w:r>
-      <w:proofErr w:type="spellEnd"/>
+        <w:t xml:space="preserve">            @topping.Topping.Name</w:t>
+      </w:r>
     </w:p>
     <w:p>
       <w:pPr>
@@ -15292,7 +15217,18 @@
         </w:numPr>
       </w:pPr>
       <w:r>
-        <w:t>The Cancel and Order buttons don't do anything yet. We need some way to communicate to the Index component when the user adds the pizza to their order or cancels. We can do that by defining component events. Component events are callback parameters that parent components can subscribe to.</w:t>
+        <w:t xml:space="preserve">The Cancel and Order buttons don't do anything yet. We need some way to communicate to the </w:t>
+      </w:r>
+      <w:r>
+        <w:rPr>
+          <w:rFonts w:ascii="Consolas" w:hAnsi="Consolas"/>
+          <w:sz w:val="20"/>
+          <w:szCs w:val="20"/>
+        </w:rPr>
+        <w:t>Index</w:t>
+      </w:r>
+      <w:r>
+        <w:t xml:space="preserve"> component when the user adds the pizza to their order or cancels. We can do that by defining component events. Component events are callback parameters that parent components can subscribe to.</w:t>
       </w:r>
       <w:r>
         <w:t xml:space="preserve"> </w:t>
@@ -15302,6 +15238,11 @@
       </w:r>
       <w:proofErr w:type="spellStart"/>
       <w:r>
+        <w:rPr>
+          <w:rFonts w:ascii="Consolas" w:hAnsi="Consolas"/>
+          <w:sz w:val="20"/>
+          <w:szCs w:val="20"/>
+        </w:rPr>
         <w:t>ConfigurePizzaDialog</w:t>
       </w:r>
       <w:proofErr w:type="spellEnd"/>
@@ -15310,6 +15251,11 @@
       </w:r>
       <w:proofErr w:type="spellStart"/>
       <w:r>
+        <w:rPr>
+          <w:rFonts w:ascii="Consolas" w:hAnsi="Consolas"/>
+          <w:sz w:val="20"/>
+          <w:szCs w:val="20"/>
+        </w:rPr>
         <w:t>OnCancel</w:t>
       </w:r>
       <w:proofErr w:type="spellEnd"/>
@@ -15318,6 +15264,11 @@
       </w:r>
       <w:proofErr w:type="spellStart"/>
       <w:r>
+        <w:rPr>
+          <w:rFonts w:ascii="Consolas" w:hAnsi="Consolas"/>
+          <w:sz w:val="20"/>
+          <w:szCs w:val="20"/>
+        </w:rPr>
         <w:t>OnConfirm</w:t>
       </w:r>
       <w:proofErr w:type="spellEnd"/>
@@ -15326,6 +15277,11 @@
       </w:r>
       <w:proofErr w:type="spellStart"/>
       <w:r>
+        <w:rPr>
+          <w:rFonts w:ascii="Consolas" w:hAnsi="Consolas"/>
+          <w:sz w:val="20"/>
+          <w:szCs w:val="20"/>
+        </w:rPr>
         <w:t>EventCallback</w:t>
       </w:r>
       <w:proofErr w:type="spellEnd"/>
@@ -15591,10 +15547,26 @@
         <w:spacing w:after="0" w:line="240" w:lineRule="auto"/>
       </w:pPr>
       <w:r>
-        <w:t xml:space="preserve">Add @onclick event handlers to the </w:t>
+        <w:t xml:space="preserve">Add </w:t>
+      </w:r>
+      <w:r>
+        <w:rPr>
+          <w:rFonts w:ascii="Consolas" w:hAnsi="Consolas"/>
+          <w:sz w:val="20"/>
+          <w:szCs w:val="20"/>
+        </w:rPr>
+        <w:t>@onclick</w:t>
+      </w:r>
+      <w:r>
+        <w:t xml:space="preserve"> event handlers to the </w:t>
       </w:r>
       <w:proofErr w:type="spellStart"/>
       <w:r>
+        <w:rPr>
+          <w:rFonts w:ascii="Consolas" w:hAnsi="Consolas"/>
+          <w:sz w:val="20"/>
+          <w:szCs w:val="20"/>
+        </w:rPr>
         <w:t>ConfigurePizzaDialog</w:t>
       </w:r>
       <w:proofErr w:type="spellEnd"/>
@@ -15603,6 +15575,11 @@
       </w:r>
       <w:proofErr w:type="spellStart"/>
       <w:r>
+        <w:rPr>
+          <w:rFonts w:ascii="Consolas" w:hAnsi="Consolas"/>
+          <w:sz w:val="20"/>
+          <w:szCs w:val="20"/>
+        </w:rPr>
         <w:t>OnCancel</w:t>
       </w:r>
       <w:proofErr w:type="spellEnd"/>
@@ -15611,6 +15588,11 @@
       </w:r>
       <w:proofErr w:type="spellStart"/>
       <w:r>
+        <w:rPr>
+          <w:rFonts w:ascii="Consolas" w:hAnsi="Consolas"/>
+          <w:sz w:val="20"/>
+          <w:szCs w:val="20"/>
+        </w:rPr>
         <w:t>OnConfirm</w:t>
       </w:r>
       <w:proofErr w:type="spellEnd"/>
@@ -15901,27 +15883,7 @@
           <w:sz w:val="20"/>
           <w:szCs w:val="20"/>
         </w:rPr>
-        <w:t>"</w:t>
-      </w:r>
-      <w:proofErr w:type="spellStart"/>
-      <w:r>
-        <w:rPr>
-          <w:rFonts w:ascii="Consolas" w:eastAsia="Times New Roman" w:hAnsi="Consolas" w:cs="Courier New"/>
-          <w:color w:val="032F62"/>
-          <w:sz w:val="20"/>
-          <w:szCs w:val="20"/>
-        </w:rPr>
-        <w:t>OnCancel</w:t>
-      </w:r>
-      <w:proofErr w:type="spellEnd"/>
-      <w:r>
-        <w:rPr>
-          <w:rFonts w:ascii="Consolas" w:eastAsia="Times New Roman" w:hAnsi="Consolas" w:cs="Courier New"/>
-          <w:color w:val="032F62"/>
-          <w:sz w:val="20"/>
-          <w:szCs w:val="20"/>
-        </w:rPr>
-        <w:t>"</w:t>
+        <w:t>"OnCancel"</w:t>
       </w:r>
       <w:r>
         <w:rPr>
@@ -16156,27 +16118,7 @@
           <w:sz w:val="20"/>
           <w:szCs w:val="20"/>
         </w:rPr>
-        <w:t>&gt;@(</w:t>
-      </w:r>
-      <w:proofErr w:type="spellStart"/>
-      <w:r>
-        <w:rPr>
-          <w:rFonts w:ascii="Consolas" w:eastAsia="Times New Roman" w:hAnsi="Consolas" w:cs="Courier New"/>
-          <w:color w:val="24292E"/>
-          <w:sz w:val="20"/>
-          <w:szCs w:val="20"/>
-        </w:rPr>
-        <w:t>Pizza.GetFormattedTotalPrice</w:t>
-      </w:r>
-      <w:proofErr w:type="spellEnd"/>
-      <w:r>
-        <w:rPr>
-          <w:rFonts w:ascii="Consolas" w:eastAsia="Times New Roman" w:hAnsi="Consolas" w:cs="Courier New"/>
-          <w:color w:val="24292E"/>
-          <w:sz w:val="20"/>
-          <w:szCs w:val="20"/>
-        </w:rPr>
-        <w:t>())&lt;/</w:t>
+        <w:t>&gt;@(Pizza.GetFormattedTotalPrice())&lt;/</w:t>
       </w:r>
       <w:r>
         <w:rPr>
@@ -16413,27 +16355,7 @@
           <w:sz w:val="20"/>
           <w:szCs w:val="20"/>
         </w:rPr>
-        <w:t>"</w:t>
-      </w:r>
-      <w:proofErr w:type="spellStart"/>
-      <w:r>
-        <w:rPr>
-          <w:rFonts w:ascii="Consolas" w:eastAsia="Times New Roman" w:hAnsi="Consolas" w:cs="Courier New"/>
-          <w:color w:val="032F62"/>
-          <w:sz w:val="20"/>
-          <w:szCs w:val="20"/>
-        </w:rPr>
-        <w:t>OnConfirm</w:t>
-      </w:r>
-      <w:proofErr w:type="spellEnd"/>
-      <w:r>
-        <w:rPr>
-          <w:rFonts w:ascii="Consolas" w:eastAsia="Times New Roman" w:hAnsi="Consolas" w:cs="Courier New"/>
-          <w:color w:val="032F62"/>
-          <w:sz w:val="20"/>
-          <w:szCs w:val="20"/>
-        </w:rPr>
-        <w:t>"</w:t>
+        <w:t>"OnConfirm"</w:t>
       </w:r>
       <w:r>
         <w:rPr>
@@ -16541,6 +16463,11 @@
       </w:r>
       <w:proofErr w:type="spellStart"/>
       <w:r>
+        <w:rPr>
+          <w:rFonts w:ascii="Consolas" w:hAnsi="Consolas"/>
+          <w:sz w:val="20"/>
+          <w:szCs w:val="20"/>
+        </w:rPr>
         <w:t>OnCancel</w:t>
       </w:r>
       <w:proofErr w:type="spellEnd"/>
@@ -16549,6 +16476,11 @@
       </w:r>
       <w:proofErr w:type="spellStart"/>
       <w:r>
+        <w:rPr>
+          <w:rFonts w:ascii="Consolas" w:hAnsi="Consolas"/>
+          <w:sz w:val="20"/>
+          <w:szCs w:val="20"/>
+        </w:rPr>
         <w:t>ConfigurePizzaDialog</w:t>
       </w:r>
       <w:proofErr w:type="spellEnd"/>
@@ -17106,14 +17038,35 @@
       </w:r>
       <w:proofErr w:type="spellStart"/>
       <w:r>
+        <w:rPr>
+          <w:rFonts w:ascii="Consolas" w:hAnsi="Consolas"/>
+          <w:sz w:val="20"/>
+          <w:szCs w:val="20"/>
+        </w:rPr>
         <w:t>Index.CancelConfigurePizzaDialog</w:t>
       </w:r>
       <w:proofErr w:type="spellEnd"/>
       <w:r>
-        <w:t xml:space="preserve"> will execute, and then the Index component will render itself. Since </w:t>
+        <w:t xml:space="preserve"> will execute, and then the </w:t>
+      </w:r>
+      <w:r>
+        <w:rPr>
+          <w:rFonts w:ascii="Consolas" w:hAnsi="Consolas"/>
+          <w:sz w:val="20"/>
+          <w:szCs w:val="20"/>
+        </w:rPr>
+        <w:t>Index</w:t>
+      </w:r>
+      <w:r>
+        <w:t xml:space="preserve"> component will render itself. Since </w:t>
       </w:r>
       <w:proofErr w:type="spellStart"/>
       <w:r>
+        <w:rPr>
+          <w:rFonts w:ascii="Consolas" w:hAnsi="Consolas"/>
+          <w:sz w:val="20"/>
+          <w:szCs w:val="20"/>
+        </w:rPr>
         <w:t>showingConfigureDialog</w:t>
       </w:r>
       <w:proofErr w:type="spellEnd"/>
@@ -17151,15 +17104,39 @@
       </w:r>
       <w:proofErr w:type="spellEnd"/>
       <w:r>
-        <w:t xml:space="preserve">. You could define events using any delegate type like Action or </w:t>
+        <w:t xml:space="preserve">. You could define events using any delegate type like </w:t>
+      </w:r>
+      <w:r>
+        <w:rPr>
+          <w:rFonts w:ascii="Consolas" w:hAnsi="Consolas"/>
+          <w:sz w:val="20"/>
+          <w:szCs w:val="20"/>
+        </w:rPr>
+        <w:t>Action</w:t>
+      </w:r>
+      <w:r>
+        <w:t xml:space="preserve"> or </w:t>
       </w:r>
       <w:proofErr w:type="spellStart"/>
       <w:r>
+        <w:rPr>
+          <w:rFonts w:ascii="Consolas" w:hAnsi="Consolas"/>
+          <w:sz w:val="20"/>
+          <w:szCs w:val="20"/>
+        </w:rPr>
         <w:t>Func</w:t>
       </w:r>
       <w:proofErr w:type="spellEnd"/>
       <w:r>
-        <w:t>&lt;string, Task&gt;. Sometimes you want to use an event handler delegate that doesn't belong to a component - if you used a normal delegate type to define the event then nothing will be rendered or updated.</w:t>
+        <w:rPr>
+          <w:rFonts w:ascii="Consolas" w:hAnsi="Consolas"/>
+          <w:sz w:val="20"/>
+          <w:szCs w:val="20"/>
+        </w:rPr>
+        <w:t>&lt;string, Task&gt;</w:t>
+      </w:r>
+      <w:r>
+        <w:t>. Sometimes you want to use an event handler delegate that doesn't belong to a component - if you used a normal delegate type to define the event then nothing will be rendered or updated.</w:t>
       </w:r>
     </w:p>
     <w:p>
@@ -17173,6 +17150,11 @@
       </w:pPr>
       <w:proofErr w:type="spellStart"/>
       <w:r>
+        <w:rPr>
+          <w:rFonts w:ascii="Consolas" w:hAnsi="Consolas"/>
+          <w:sz w:val="20"/>
+          <w:szCs w:val="20"/>
+        </w:rPr>
         <w:t>EventCallback</w:t>
       </w:r>
       <w:proofErr w:type="spellEnd"/>
@@ -17181,6 +17163,11 @@
       </w:r>
       <w:proofErr w:type="spellStart"/>
       <w:r>
+        <w:rPr>
+          <w:rFonts w:ascii="Consolas" w:hAnsi="Consolas"/>
+          <w:sz w:val="20"/>
+          <w:szCs w:val="20"/>
+        </w:rPr>
         <w:t>EventCallback</w:t>
       </w:r>
       <w:proofErr w:type="spellEnd"/>
@@ -17189,6 +17176,11 @@
       </w:r>
       <w:proofErr w:type="spellStart"/>
       <w:r>
+        <w:rPr>
+          <w:rFonts w:ascii="Consolas" w:hAnsi="Consolas"/>
+          <w:sz w:val="20"/>
+          <w:szCs w:val="20"/>
+        </w:rPr>
         <w:t>EventCallback</w:t>
       </w:r>
       <w:proofErr w:type="spellEnd"/>
@@ -17214,11 +17206,27 @@
       </w:r>
       <w:proofErr w:type="spellStart"/>
       <w:r>
+        <w:rPr>
+          <w:rFonts w:ascii="Consolas" w:hAnsi="Consolas"/>
+          <w:sz w:val="20"/>
+          <w:szCs w:val="20"/>
+        </w:rPr>
         <w:t>OnConfirm</w:t>
       </w:r>
       <w:proofErr w:type="spellEnd"/>
       <w:r>
-        <w:t xml:space="preserve"> event is fired, the customized pizza should be added to the user's order. Add an Order field to the Index component to track the user's order.</w:t>
+        <w:t xml:space="preserve"> event is fired, the customized pizza should be added to the user's order. Add an </w:t>
+      </w:r>
+      <w:r>
+        <w:rPr>
+          <w:rFonts w:ascii="Consolas" w:hAnsi="Consolas"/>
+          <w:sz w:val="20"/>
+          <w:szCs w:val="20"/>
+        </w:rPr>
+        <w:t>Order</w:t>
+      </w:r>
+      <w:r>
+        <w:t xml:space="preserve"> field to the Index component to track the user's order.</w:t>
       </w:r>
       <w:r>
         <w:br/>
@@ -17567,18 +17575,42 @@
         <w:br/>
       </w:r>
       <w:r>
-        <w:t xml:space="preserve">In the Index component add an event handler for the </w:t>
+        <w:t xml:space="preserve">In the </w:t>
+      </w:r>
+      <w:r>
+        <w:rPr>
+          <w:rFonts w:ascii="Consolas" w:hAnsi="Consolas"/>
+          <w:sz w:val="20"/>
+          <w:szCs w:val="20"/>
+        </w:rPr>
+        <w:t>Index</w:t>
+      </w:r>
+      <w:r>
+        <w:t xml:space="preserve"> component add an event handler for the </w:t>
       </w:r>
       <w:proofErr w:type="spellStart"/>
       <w:r>
-        <w:t>OnConfirmevent</w:t>
+        <w:rPr>
+          <w:rFonts w:ascii="Consolas" w:hAnsi="Consolas"/>
+          <w:sz w:val="20"/>
+          <w:szCs w:val="20"/>
+        </w:rPr>
+        <w:t>OnConfirm</w:t>
       </w:r>
       <w:proofErr w:type="spellEnd"/>
       <w:r>
-        <w:t xml:space="preserve"> that adds the configured pizza to the order and wire it up to the </w:t>
+        <w:t xml:space="preserve"> </w:t>
+      </w:r>
+      <w:r>
+        <w:t xml:space="preserve">event that adds the configured pizza to the order and wire it up to the </w:t>
       </w:r>
       <w:proofErr w:type="spellStart"/>
       <w:r>
+        <w:rPr>
+          <w:rFonts w:ascii="Consolas" w:hAnsi="Consolas"/>
+          <w:sz w:val="20"/>
+          <w:szCs w:val="20"/>
+        </w:rPr>
         <w:t>ConfigurePizzaDialog</w:t>
       </w:r>
       <w:proofErr w:type="spellEnd"/>
@@ -18426,7 +18458,13 @@
       </w:pPr>
       <w:r>
         <w:lastRenderedPageBreak/>
-        <w:t>Run the app and verify the dialog now disappears when the Order button is clicked. We can't see yet that a pizza was added to the order because there's no UI that shows this information. We'll address that next.</w:t>
+        <w:t xml:space="preserve">Run the app and verify the dialog now disappears when the Order button is clicked. We can't see yet that a pizza was added to the order because there's no UI that shows this information. </w:t>
+      </w:r>
+      <w:r>
+        <w:t>We will</w:t>
+      </w:r>
+      <w:r>
+        <w:t xml:space="preserve"> address that next.</w:t>
       </w:r>
     </w:p>
     <w:p>
@@ -18434,7 +18472,10 @@
         <w:pStyle w:val="Ln1"/>
       </w:pPr>
       <w:r>
-        <w:t>Next we need to display the configured pizzas in the current order, calculate the total price, and provide a way to place the order.</w:t>
+        <w:t>Next,</w:t>
+      </w:r>
+      <w:r>
+        <w:t xml:space="preserve"> we need to display the configured pizzas in the current order, calculate the total price, and provide a way to place the order.</w:t>
       </w:r>
     </w:p>
     <w:p>
@@ -18639,27 +18680,7 @@
           <w:sz w:val="20"/>
           <w:szCs w:val="20"/>
         </w:rPr>
-        <w:t>"</w:t>
-      </w:r>
-      <w:proofErr w:type="spellStart"/>
-      <w:r>
-        <w:rPr>
-          <w:rFonts w:ascii="Consolas" w:eastAsia="Times New Roman" w:hAnsi="Consolas" w:cs="Courier New"/>
-          <w:color w:val="032F62"/>
-          <w:sz w:val="20"/>
-          <w:szCs w:val="20"/>
-        </w:rPr>
-        <w:t>OnRemoved</w:t>
-      </w:r>
-      <w:proofErr w:type="spellEnd"/>
-      <w:r>
-        <w:rPr>
-          <w:rFonts w:ascii="Consolas" w:eastAsia="Times New Roman" w:hAnsi="Consolas" w:cs="Courier New"/>
-          <w:color w:val="032F62"/>
-          <w:sz w:val="20"/>
-          <w:szCs w:val="20"/>
-        </w:rPr>
-        <w:t>"</w:t>
+        <w:t>"OnRemoved"</w:t>
       </w:r>
       <w:r>
         <w:rPr>
@@ -18816,47 +18837,7 @@
           <w:sz w:val="20"/>
           <w:szCs w:val="20"/>
         </w:rPr>
-        <w:t>&gt;@(</w:t>
-      </w:r>
-      <w:proofErr w:type="spellStart"/>
-      <w:r>
-        <w:rPr>
-          <w:rFonts w:ascii="Consolas" w:eastAsia="Times New Roman" w:hAnsi="Consolas" w:cs="Courier New"/>
-          <w:color w:val="24292E"/>
-          <w:sz w:val="20"/>
-          <w:szCs w:val="20"/>
-        </w:rPr>
-        <w:t>Pizza.Size</w:t>
-      </w:r>
-      <w:proofErr w:type="spellEnd"/>
-      <w:r>
-        <w:rPr>
-          <w:rFonts w:ascii="Consolas" w:eastAsia="Times New Roman" w:hAnsi="Consolas" w:cs="Courier New"/>
-          <w:color w:val="24292E"/>
-          <w:sz w:val="20"/>
-          <w:szCs w:val="20"/>
-        </w:rPr>
-        <w:t>)" @</w:t>
-      </w:r>
-      <w:proofErr w:type="spellStart"/>
-      <w:r>
-        <w:rPr>
-          <w:rFonts w:ascii="Consolas" w:eastAsia="Times New Roman" w:hAnsi="Consolas" w:cs="Courier New"/>
-          <w:color w:val="24292E"/>
-          <w:sz w:val="20"/>
-          <w:szCs w:val="20"/>
-        </w:rPr>
-        <w:t>Pizza.Special.Name</w:t>
-      </w:r>
-      <w:proofErr w:type="spellEnd"/>
-      <w:r>
-        <w:rPr>
-          <w:rFonts w:ascii="Consolas" w:eastAsia="Times New Roman" w:hAnsi="Consolas" w:cs="Courier New"/>
-          <w:color w:val="24292E"/>
-          <w:sz w:val="20"/>
-          <w:szCs w:val="20"/>
-        </w:rPr>
-        <w:t>&lt;/</w:t>
+        <w:t>&gt;@(Pizza.Size)" @Pizza.Special.Name&lt;/</w:t>
       </w:r>
       <w:r>
         <w:rPr>
@@ -19090,27 +19071,7 @@
           <w:sz w:val="20"/>
           <w:szCs w:val="20"/>
         </w:rPr>
-        <w:t>&gt;+ @</w:t>
-      </w:r>
-      <w:proofErr w:type="spellStart"/>
-      <w:r>
-        <w:rPr>
-          <w:rFonts w:ascii="Consolas" w:eastAsia="Times New Roman" w:hAnsi="Consolas" w:cs="Courier New"/>
-          <w:color w:val="24292E"/>
-          <w:sz w:val="20"/>
-          <w:szCs w:val="20"/>
-        </w:rPr>
-        <w:t>topping.Topping.Name</w:t>
-      </w:r>
-      <w:proofErr w:type="spellEnd"/>
-      <w:r>
-        <w:rPr>
-          <w:rFonts w:ascii="Consolas" w:eastAsia="Times New Roman" w:hAnsi="Consolas" w:cs="Courier New"/>
-          <w:color w:val="24292E"/>
-          <w:sz w:val="20"/>
-          <w:szCs w:val="20"/>
-        </w:rPr>
-        <w:t>&lt;/</w:t>
+        <w:t>&gt;+ @topping.Topping.Name&lt;/</w:t>
       </w:r>
       <w:r>
         <w:rPr>
@@ -19360,27 +19321,7 @@
           <w:sz w:val="20"/>
           <w:szCs w:val="20"/>
         </w:rPr>
-        <w:t xml:space="preserve">        @</w:t>
-      </w:r>
-      <w:proofErr w:type="spellStart"/>
-      <w:r>
-        <w:rPr>
-          <w:rFonts w:ascii="Consolas" w:eastAsia="Times New Roman" w:hAnsi="Consolas" w:cs="Courier New"/>
-          <w:color w:val="24292E"/>
-          <w:sz w:val="20"/>
-          <w:szCs w:val="20"/>
-        </w:rPr>
-        <w:t>Pizza.GetFormattedTotalPrice</w:t>
-      </w:r>
-      <w:proofErr w:type="spellEnd"/>
-      <w:r>
-        <w:rPr>
-          <w:rFonts w:ascii="Consolas" w:eastAsia="Times New Roman" w:hAnsi="Consolas" w:cs="Courier New"/>
-          <w:color w:val="24292E"/>
-          <w:sz w:val="20"/>
-          <w:szCs w:val="20"/>
-        </w:rPr>
-        <w:t>()</w:t>
+        <w:t xml:space="preserve">        @Pizza.GetFormattedTotalPrice()</w:t>
       </w:r>
     </w:p>
     <w:p>
@@ -19767,7 +19708,54 @@
       </w:pPr>
       <w:r>
         <w:lastRenderedPageBreak/>
-        <w:t>Add the following markup to the Index component just below the main div to add a right side pane for displaying the configured pizzas in the current order.</w:t>
+        <w:t xml:space="preserve">Add the following markup to the </w:t>
+      </w:r>
+      <w:r>
+        <w:rPr>
+          <w:rFonts w:ascii="Consolas" w:hAnsi="Consolas"/>
+          <w:sz w:val="20"/>
+          <w:szCs w:val="20"/>
+        </w:rPr>
+        <w:t>Index</w:t>
+      </w:r>
+      <w:r>
+        <w:t xml:space="preserve"> component just below the main </w:t>
+      </w:r>
+      <w:r>
+        <w:rPr>
+          <w:rFonts w:ascii="Consolas" w:hAnsi="Consolas"/>
+          <w:sz w:val="20"/>
+          <w:szCs w:val="20"/>
+        </w:rPr>
+        <w:t>&lt;</w:t>
+      </w:r>
+      <w:r>
+        <w:rPr>
+          <w:rFonts w:ascii="Consolas" w:hAnsi="Consolas"/>
+          <w:sz w:val="20"/>
+          <w:szCs w:val="20"/>
+        </w:rPr>
+        <w:t>div</w:t>
+      </w:r>
+      <w:r>
+        <w:rPr>
+          <w:rFonts w:ascii="Consolas" w:hAnsi="Consolas"/>
+          <w:sz w:val="20"/>
+          <w:szCs w:val="20"/>
+        </w:rPr>
+        <w:t>&gt;</w:t>
+      </w:r>
+      <w:r>
+        <w:t xml:space="preserve"> to add a </w:t>
+      </w:r>
+      <w:r>
+        <w:t>right</w:t>
+      </w:r>
+      <w:r>
+        <w:t>-side</w:t>
+      </w:r>
+      <w:r>
+        <w:t xml:space="preserve"> pane for displaying the configured pizzas in the current order.</w:t>
       </w:r>
     </w:p>
     <w:p>
@@ -20990,27 +20978,7 @@
           <w:sz w:val="20"/>
           <w:szCs w:val="20"/>
         </w:rPr>
-        <w:t>"order-total @(</w:t>
-      </w:r>
-      <w:proofErr w:type="spellStart"/>
-      <w:r>
-        <w:rPr>
-          <w:rFonts w:ascii="Consolas" w:eastAsia="Times New Roman" w:hAnsi="Consolas" w:cs="Courier New"/>
-          <w:color w:val="032F62"/>
-          <w:sz w:val="20"/>
-          <w:szCs w:val="20"/>
-        </w:rPr>
-        <w:t>order.Pizzas.Any</w:t>
-      </w:r>
-      <w:proofErr w:type="spellEnd"/>
-      <w:r>
-        <w:rPr>
-          <w:rFonts w:ascii="Consolas" w:eastAsia="Times New Roman" w:hAnsi="Consolas" w:cs="Courier New"/>
-          <w:color w:val="032F62"/>
-          <w:sz w:val="20"/>
-          <w:szCs w:val="20"/>
-        </w:rPr>
-        <w:t>() ? "" : "</w:t>
+        <w:t>"order-total @(order.Pizzas.Any() ? "" : "</w:t>
       </w:r>
       <w:r>
         <w:rPr>
@@ -21171,27 +21139,7 @@
           <w:sz w:val="20"/>
           <w:szCs w:val="20"/>
         </w:rPr>
-        <w:t>&gt;@</w:t>
-      </w:r>
-      <w:proofErr w:type="spellStart"/>
-      <w:r>
-        <w:rPr>
-          <w:rFonts w:ascii="Consolas" w:eastAsia="Times New Roman" w:hAnsi="Consolas" w:cs="Courier New"/>
-          <w:color w:val="24292E"/>
-          <w:sz w:val="20"/>
-          <w:szCs w:val="20"/>
-        </w:rPr>
-        <w:t>order.GetFormattedTotalPrice</w:t>
-      </w:r>
-      <w:proofErr w:type="spellEnd"/>
-      <w:r>
-        <w:rPr>
-          <w:rFonts w:ascii="Consolas" w:eastAsia="Times New Roman" w:hAnsi="Consolas" w:cs="Courier New"/>
-          <w:color w:val="24292E"/>
-          <w:sz w:val="20"/>
-          <w:szCs w:val="20"/>
-        </w:rPr>
-        <w:t>()&lt;/</w:t>
+        <w:t>&gt;@order.GetFormattedTotalPrice()&lt;/</w:t>
       </w:r>
       <w:r>
         <w:rPr>
@@ -21426,27 +21374,7 @@
           <w:sz w:val="20"/>
           <w:szCs w:val="20"/>
         </w:rPr>
-        <w:t>"</w:t>
-      </w:r>
-      <w:proofErr w:type="spellStart"/>
-      <w:r>
-        <w:rPr>
-          <w:rFonts w:ascii="Consolas" w:eastAsia="Times New Roman" w:hAnsi="Consolas" w:cs="Courier New"/>
-          <w:color w:val="032F62"/>
-          <w:sz w:val="20"/>
-          <w:szCs w:val="20"/>
-        </w:rPr>
-        <w:t>PlaceOrder</w:t>
-      </w:r>
-      <w:proofErr w:type="spellEnd"/>
-      <w:r>
-        <w:rPr>
-          <w:rFonts w:ascii="Consolas" w:eastAsia="Times New Roman" w:hAnsi="Consolas" w:cs="Courier New"/>
-          <w:color w:val="032F62"/>
-          <w:sz w:val="20"/>
-          <w:szCs w:val="20"/>
-        </w:rPr>
-        <w:t>"</w:t>
+        <w:t>"PlaceOrder"</w:t>
       </w:r>
       <w:r>
         <w:rPr>
@@ -21700,7 +21628,18 @@
       </w:pPr>
       <w:r>
         <w:lastRenderedPageBreak/>
-        <w:t>Also add the following event handlers to the Index component for removing a configured pizza from the order and submitting the order.</w:t>
+        <w:t xml:space="preserve">Also add the following event handlers to the </w:t>
+      </w:r>
+      <w:r>
+        <w:rPr>
+          <w:rFonts w:ascii="Consolas" w:hAnsi="Consolas"/>
+          <w:sz w:val="20"/>
+          <w:szCs w:val="20"/>
+        </w:rPr>
+        <w:t>Index</w:t>
+      </w:r>
+      <w:r>
+        <w:t xml:space="preserve"> component for removing a configured pizza from the order and submitting the order.</w:t>
       </w:r>
     </w:p>
     <w:p>
@@ -22467,7 +22406,19 @@
         <w:ind w:left="720"/>
       </w:pPr>
       <w:r>
-        <w:t>Even though the order was successfully added to the database, there's nothing in the UI yet that indicates this happened. That's what we'll address in the next session.</w:t>
+        <w:t xml:space="preserve">Even though the order was successfully added to the database, </w:t>
+      </w:r>
+      <w:r>
+        <w:t>there is</w:t>
+      </w:r>
+      <w:r>
+        <w:t xml:space="preserve"> nothing in the UI yet that indicates this happened. </w:t>
+      </w:r>
+      <w:r>
+        <w:t>That is</w:t>
+      </w:r>
+      <w:r>
+        <w:t xml:space="preserve"> what we'll address in the next session.</w:t>
       </w:r>
     </w:p>
     <w:sectPr>
@@ -27138,7 +27089,7 @@
   <w:style w:type="paragraph" w:default="1" w:styleId="Normal">
     <w:name w:val="Normal"/>
     <w:qFormat/>
-    <w:rsid w:val="00285369"/>
+    <w:rsid w:val="00E56251"/>
     <w:pPr>
       <w:spacing w:after="160" w:line="259" w:lineRule="auto"/>
     </w:pPr>
@@ -27288,7 +27239,7 @@
     <w:uiPriority w:val="1"/>
     <w:semiHidden/>
     <w:unhideWhenUsed/>
-    <w:rsid w:val="00285369"/>
+    <w:rsid w:val="00E56251"/>
   </w:style>
   <w:style w:type="table" w:default="1" w:styleId="TableNormal">
     <w:name w:val="Normal Table"/>
@@ -27310,7 +27261,7 @@
     <w:uiPriority w:val="99"/>
     <w:semiHidden/>
     <w:unhideWhenUsed/>
-    <w:rsid w:val="00285369"/>
+    <w:rsid w:val="00E56251"/>
   </w:style>
   <w:style w:type="paragraph" w:styleId="BalloonText">
     <w:name w:val="Balloon Text"/>
@@ -30102,12 +30053,15 @@
 </file>
 
 <file path=customXml/item1.xml><?xml version="1.0" encoding="utf-8"?>
-<?mso-contentType ?>
-<FormTemplates xmlns="http://schemas.microsoft.com/sharepoint/v3/contenttype/forms">
-  <Display>DocumentLibraryForm</Display>
-  <Edit>DocumentLibraryForm</Edit>
-  <New>DocumentLibraryForm</New>
-</FormTemplates>
+<p:properties xmlns:p="http://schemas.microsoft.com/office/2006/metadata/properties" xmlns:xsi="http://www.w3.org/2001/XMLSchema-instance">
+  <documentManagement>
+    <_dlc_DocId xmlns="230e9df3-be65-4c73-a93b-d1236ebd677e">CPS089-1839222384-113</_dlc_DocId>
+    <_dlc_DocIdUrl xmlns="230e9df3-be65-4c73-a93b-d1236ebd677e">
+      <Url>https://microsoft.sharepoint.com/teams/CampusProjectSites089/hahzsakosd/ipdev/_layouts/15/DocIdRedir.aspx?ID=CPS089-1839222384-113</Url>
+      <Description>CPS089-1839222384-113</Description>
+    </_dlc_DocIdUrl>
+  </documentManagement>
+</p:properties>
 </file>
 
 <file path=customXml/item2.xml><?xml version="1.0" encoding="utf-8"?>
@@ -30161,18 +30115,19 @@
 </file>
 
 <file path=customXml/item3.xml><?xml version="1.0" encoding="utf-8"?>
-<p:properties xmlns:p="http://schemas.microsoft.com/office/2006/metadata/properties" xmlns:xsi="http://www.w3.org/2001/XMLSchema-instance">
-  <documentManagement>
-    <_dlc_DocId xmlns="230e9df3-be65-4c73-a93b-d1236ebd677e">CPS089-1839222384-113</_dlc_DocId>
-    <_dlc_DocIdUrl xmlns="230e9df3-be65-4c73-a93b-d1236ebd677e">
-      <Url>https://microsoft.sharepoint.com/teams/CampusProjectSites089/hahzsakosd/ipdev/_layouts/15/DocIdRedir.aspx?ID=CPS089-1839222384-113</Url>
-      <Description>CPS089-1839222384-113</Description>
-    </_dlc_DocIdUrl>
-  </documentManagement>
-</p:properties>
+<?mso-contentType ?>
+<FormTemplates xmlns="http://schemas.microsoft.com/sharepoint/v3/contenttype/forms">
+  <Display>DocumentLibraryForm</Display>
+  <Edit>DocumentLibraryForm</Edit>
+  <New>DocumentLibraryForm</New>
+</FormTemplates>
 </file>
 
 <file path=customXml/item4.xml><?xml version="1.0" encoding="utf-8"?>
+<b:Sources xmlns:b="http://schemas.openxmlformats.org/officeDocument/2006/bibliography" xmlns="http://schemas.openxmlformats.org/officeDocument/2006/bibliography" SelectedStyle="\APA.XSL" StyleName="APA"/>
+</file>
+
+<file path=customXml/item5.xml><?xml version="1.0" encoding="utf-8"?>
 <ct:contentTypeSchema xmlns:ct="http://schemas.microsoft.com/office/2006/metadata/contentType" xmlns:ma="http://schemas.microsoft.com/office/2006/metadata/properties/metaAttributes" ct:_="" ma:_="" ma:contentTypeName="Document" ma:contentTypeID="0x010100066375C8FA780A4A9433C215E9C41C5A" ma:contentTypeVersion="7" ma:contentTypeDescription="Create a new document." ma:contentTypeScope="" ma:versionID="f9cd2a465e15a3cf2ebd573f1729d078">
   <xsd:schema xmlns:xsd="http://www.w3.org/2001/XMLSchema" xmlns:xs="http://www.w3.org/2001/XMLSchema" xmlns:p="http://schemas.microsoft.com/office/2006/metadata/properties" xmlns:ns2="230e9df3-be65-4c73-a93b-d1236ebd677e" xmlns:ns3="0ceb57e8-30bb-4ddc-b1ff-c2c8350d6c89" targetNamespace="http://schemas.microsoft.com/office/2006/metadata/properties" ma:root="true" ma:fieldsID="16b04afcfef45332ac70667ecd218e24" ns2:_="" ns3:_="">
     <xsd:import namespace="230e9df3-be65-4c73-a93b-d1236ebd677e"/>
@@ -30334,14 +30289,11 @@
 </ct:contentTypeSchema>
 </file>
 
-<file path=customXml/item5.xml><?xml version="1.0" encoding="utf-8"?>
-<b:Sources xmlns:b="http://schemas.openxmlformats.org/officeDocument/2006/bibliography" xmlns="http://schemas.openxmlformats.org/officeDocument/2006/bibliography" SelectedStyle="\APA.XSL" StyleName="APA"/>
-</file>
-
 <file path=customXml/itemProps1.xml><?xml version="1.0" encoding="utf-8"?>
-<ds:datastoreItem xmlns:ds="http://schemas.openxmlformats.org/officeDocument/2006/customXml" ds:itemID="{D42F2657-4ACA-49E5-A6B2-E318DB23F996}">
+<ds:datastoreItem xmlns:ds="http://schemas.openxmlformats.org/officeDocument/2006/customXml" ds:itemID="{0D099B5C-58A2-4E73-85A4-6DBCDA26239C}">
   <ds:schemaRefs>
-    <ds:schemaRef ds:uri="http://schemas.microsoft.com/sharepoint/v3/contenttype/forms"/>
+    <ds:schemaRef ds:uri="http://schemas.microsoft.com/office/2006/metadata/properties"/>
+    <ds:schemaRef ds:uri="230e9df3-be65-4c73-a93b-d1236ebd677e"/>
   </ds:schemaRefs>
 </ds:datastoreItem>
 </file>
@@ -30355,15 +30307,22 @@
 </file>
 
 <file path=customXml/itemProps3.xml><?xml version="1.0" encoding="utf-8"?>
-<ds:datastoreItem xmlns:ds="http://schemas.openxmlformats.org/officeDocument/2006/customXml" ds:itemID="{0D099B5C-58A2-4E73-85A4-6DBCDA26239C}">
+<ds:datastoreItem xmlns:ds="http://schemas.openxmlformats.org/officeDocument/2006/customXml" ds:itemID="{D42F2657-4ACA-49E5-A6B2-E318DB23F996}">
   <ds:schemaRefs>
-    <ds:schemaRef ds:uri="http://schemas.microsoft.com/office/2006/metadata/properties"/>
-    <ds:schemaRef ds:uri="230e9df3-be65-4c73-a93b-d1236ebd677e"/>
+    <ds:schemaRef ds:uri="http://schemas.microsoft.com/sharepoint/v3/contenttype/forms"/>
   </ds:schemaRefs>
 </ds:datastoreItem>
 </file>
 
 <file path=customXml/itemProps4.xml><?xml version="1.0" encoding="utf-8"?>
+<ds:datastoreItem xmlns:ds="http://schemas.openxmlformats.org/officeDocument/2006/customXml" ds:itemID="{B5E437ED-ABA8-46E8-BE3C-BA108F4D9AA9}">
+  <ds:schemaRefs>
+    <ds:schemaRef ds:uri="http://schemas.openxmlformats.org/officeDocument/2006/bibliography"/>
+  </ds:schemaRefs>
+</ds:datastoreItem>
+</file>
+
+<file path=customXml/itemProps5.xml><?xml version="1.0" encoding="utf-8"?>
 <ds:datastoreItem xmlns:ds="http://schemas.openxmlformats.org/officeDocument/2006/customXml" ds:itemID="{6985EDA3-61F8-49E5-ACFD-CABC36B8CB1A}">
   <ds:schemaRefs>
     <ds:schemaRef ds:uri="http://schemas.microsoft.com/office/2006/metadata/contentType"/>
@@ -30380,12 +30339,4 @@
     <ds:schemaRef ds:uri="http://schemas.microsoft.com/internal/obd"/>
   </ds:schemaRefs>
 </ds:datastoreItem>
-</file>
-
-<file path=customXml/itemProps5.xml><?xml version="1.0" encoding="utf-8"?>
-<ds:datastoreItem xmlns:ds="http://schemas.openxmlformats.org/officeDocument/2006/customXml" ds:itemID="{B5E437ED-ABA8-46E8-BE3C-BA108F4D9AA9}">
-  <ds:schemaRefs>
-    <ds:schemaRef ds:uri="http://schemas.openxmlformats.org/officeDocument/2006/bibliography"/>
-  </ds:schemaRefs>
-</ds:datastoreItem>
 </file>
</xml_diff>

<commit_message>
Fixed lab document typo
</commit_message>
<xml_diff>
--- a/Labs/Module 04 - Events and Data Binding/Module 4 - Events and Data Binding.docx
+++ b/Labs/Module 04 - Events and Data Binding/Module 4 - Events and Data Binding.docx
@@ -491,8 +491,8 @@
       </w:pPr>
     </w:p>
     <w:bookmarkStart w:id="0" w:name="_Toc297105304" w:displacedByCustomXml="next"/>
-    <w:bookmarkStart w:id="1" w:name="_Toc124148470" w:displacedByCustomXml="next"/>
-    <w:bookmarkStart w:id="2" w:name="_Toc139350752" w:displacedByCustomXml="next"/>
+    <w:bookmarkStart w:id="1" w:name="_Toc139350752" w:displacedByCustomXml="next"/>
+    <w:bookmarkStart w:id="2" w:name="_Toc124148470" w:displacedByCustomXml="next"/>
     <w:sdt>
       <w:sdtPr>
         <w:rPr>
@@ -1323,76 +1323,6 @@
       </w:r>
       <w:r>
         <w:t>Handle DOM UI Events</w:t>
-      </w:r>
-    </w:p>
-    <w:p>
-      <w:pPr>
-        <w:pStyle w:val="Ln1"/>
-        <w:numPr>
-          <w:ilvl w:val="0"/>
-          <w:numId w:val="22"/>
-        </w:numPr>
-      </w:pPr>
-      <w:r>
-        <w:t xml:space="preserve">Start by opening the solution file </w:t>
-      </w:r>
-      <w:r>
-        <w:rPr>
-          <w:b/>
-          <w:bCs/>
-        </w:rPr>
-        <w:t>BlazingPizza.sln</w:t>
-      </w:r>
-      <w:r>
-        <w:t xml:space="preserve"> </w:t>
-      </w:r>
-      <w:r>
-        <w:t xml:space="preserve">located under </w:t>
-      </w:r>
-      <w:r>
-        <w:rPr>
-          <w:b/>
-          <w:bCs/>
-        </w:rPr>
-        <w:t>\Labs\Module 0</w:t>
-      </w:r>
-      <w:r>
-        <w:rPr>
-          <w:b/>
-          <w:bCs/>
-        </w:rPr>
-        <w:t>4</w:t>
-      </w:r>
-      <w:r>
-        <w:rPr>
-          <w:b/>
-          <w:bCs/>
-        </w:rPr>
-        <w:t xml:space="preserve"> -</w:t>
-      </w:r>
-      <w:r>
-        <w:rPr>
-          <w:b/>
-          <w:bCs/>
-        </w:rPr>
-        <w:t xml:space="preserve"> </w:t>
-      </w:r>
-      <w:r>
-        <w:rPr>
-          <w:b/>
-          <w:bCs/>
-        </w:rPr>
-        <w:t>Events and Data Binding</w:t>
-      </w:r>
-      <w:r>
-        <w:rPr>
-          <w:b/>
-          <w:bCs/>
-        </w:rPr>
-        <w:t>\Begin</w:t>
-      </w:r>
-      <w:r>
-        <w:t xml:space="preserve">. </w:t>
       </w:r>
     </w:p>
     <w:p>
@@ -3965,7 +3895,7 @@
           </mc:Choice>
           <mc:Fallback>
             <w:pict>
-              <v:group w14:anchorId="232000D4" id="Group 30" o:spid="_x0000_s1026" style="position:absolute;left:0;text-align:left;margin-left:35.8pt;margin-top:99.4pt;width:412.15pt;height:74pt;z-index:251677696" coordsize="52340,9400" o:gfxdata="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">
+              <v:group w14:anchorId="232000D4" id="Group 30" o:spid="_x0000_s1026" style="position:absolute;left:0;text-align:left;margin-left:35.8pt;margin-top:99.4pt;width:412.15pt;height:74pt;z-index:251677696" coordsize="52340,9400" o:gfxdata="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">
                 <v:roundrect id="Rectangle: Rounded Corners 15" o:spid="_x0000_s1027" style="position:absolute;width:52340;height:9400;visibility:visible;mso-wrap-style:square;v-text-anchor:middle" arcsize="10923f" o:gfxdata="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" fillcolor="#8db3e2 [1311]" stroked="f" strokeweight="2pt">
                   <v:textbox>
                     <w:txbxContent>
@@ -4651,7 +4581,7 @@
           </mc:Choice>
           <mc:Fallback>
             <w:pict>
-              <v:group w14:anchorId="34091C04" id="Group 41" o:spid="_x0000_s1029" style="position:absolute;left:0;text-align:left;margin-left:30.65pt;margin-top:7.8pt;width:412.15pt;height:84.3pt;z-index:251682816" coordsize="52340,10707" o:gfxdata="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">
+              <v:group w14:anchorId="34091C04" id="Group 41" o:spid="_x0000_s1029" style="position:absolute;left:0;text-align:left;margin-left:30.65pt;margin-top:7.8pt;width:412.15pt;height:84.3pt;z-index:251682816" coordsize="52340,10707" o:gfxdata="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">
                 <v:roundrect id="Rectangle: Rounded Corners 36" o:spid="_x0000_s1030" style="position:absolute;width:52340;height:10707;visibility:visible;mso-wrap-style:square;v-text-anchor:middle" arcsize="10923f" o:gfxdata="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" fillcolor="#8db3e2 [1311]" stroked="f" strokeweight="2pt">
                   <v:textbox>
                     <w:txbxContent>
@@ -24602,7 +24532,7 @@
   <w:style w:type="paragraph" w:default="1" w:styleId="Normal">
     <w:name w:val="Normal"/>
     <w:qFormat/>
-    <w:rsid w:val="00A522B3"/>
+    <w:rsid w:val="00B16443"/>
     <w:pPr>
       <w:spacing w:after="160" w:line="259" w:lineRule="auto"/>
     </w:pPr>
@@ -24752,7 +24682,7 @@
     <w:uiPriority w:val="1"/>
     <w:semiHidden/>
     <w:unhideWhenUsed/>
-    <w:rsid w:val="00A522B3"/>
+    <w:rsid w:val="00B16443"/>
   </w:style>
   <w:style w:type="table" w:default="1" w:styleId="TableNormal">
     <w:name w:val="Normal Table"/>
@@ -24774,7 +24704,7 @@
     <w:uiPriority w:val="99"/>
     <w:semiHidden/>
     <w:unhideWhenUsed/>
-    <w:rsid w:val="00A522B3"/>
+    <w:rsid w:val="00B16443"/>
   </w:style>
   <w:style w:type="paragraph" w:styleId="BalloonText">
     <w:name w:val="Balloon Text"/>
@@ -27616,18 +27546,19 @@
 </file>
 
 <file path=customXml/item2.xml><?xml version="1.0" encoding="utf-8"?>
-<p:properties xmlns:p="http://schemas.microsoft.com/office/2006/metadata/properties" xmlns:xsi="http://www.w3.org/2001/XMLSchema-instance">
-  <documentManagement>
-    <_dlc_DocId xmlns="230e9df3-be65-4c73-a93b-d1236ebd677e">CPS089-1839222384-113</_dlc_DocId>
-    <_dlc_DocIdUrl xmlns="230e9df3-be65-4c73-a93b-d1236ebd677e">
-      <Url>https://microsoft.sharepoint.com/teams/CampusProjectSites089/hahzsakosd/ipdev/_layouts/15/DocIdRedir.aspx?ID=CPS089-1839222384-113</Url>
-      <Description>CPS089-1839222384-113</Description>
-    </_dlc_DocIdUrl>
-  </documentManagement>
-</p:properties>
+<?mso-contentType ?>
+<FormTemplates xmlns="http://schemas.microsoft.com/sharepoint/v3/contenttype/forms">
+  <Display>DocumentLibraryForm</Display>
+  <Edit>DocumentLibraryForm</Edit>
+  <New>DocumentLibraryForm</New>
+</FormTemplates>
 </file>
 
 <file path=customXml/item3.xml><?xml version="1.0" encoding="utf-8"?>
+<b:Sources xmlns:b="http://schemas.openxmlformats.org/officeDocument/2006/bibliography" xmlns="http://schemas.openxmlformats.org/officeDocument/2006/bibliography" SelectedStyle="\APA.XSL" StyleName="APA"/>
+</file>
+
+<file path=customXml/item4.xml><?xml version="1.0" encoding="utf-8"?>
 <ct:contentTypeSchema xmlns:ct="http://schemas.microsoft.com/office/2006/metadata/contentType" xmlns:ma="http://schemas.microsoft.com/office/2006/metadata/properties/metaAttributes" ct:_="" ma:_="" ma:contentTypeName="Document" ma:contentTypeID="0x010100066375C8FA780A4A9433C215E9C41C5A" ma:contentTypeVersion="7" ma:contentTypeDescription="Create a new document." ma:contentTypeScope="" ma:versionID="f9cd2a465e15a3cf2ebd573f1729d078">
   <xsd:schema xmlns:xsd="http://www.w3.org/2001/XMLSchema" xmlns:xs="http://www.w3.org/2001/XMLSchema" xmlns:p="http://schemas.microsoft.com/office/2006/metadata/properties" xmlns:ns2="230e9df3-be65-4c73-a93b-d1236ebd677e" xmlns:ns3="0ceb57e8-30bb-4ddc-b1ff-c2c8350d6c89" targetNamespace="http://schemas.microsoft.com/office/2006/metadata/properties" ma:root="true" ma:fieldsID="16b04afcfef45332ac70667ecd218e24" ns2:_="" ns3:_="">
     <xsd:import namespace="230e9df3-be65-4c73-a93b-d1236ebd677e"/>
@@ -27789,17 +27720,16 @@
 </ct:contentTypeSchema>
 </file>
 
-<file path=customXml/item4.xml><?xml version="1.0" encoding="utf-8"?>
-<b:Sources xmlns:b="http://schemas.openxmlformats.org/officeDocument/2006/bibliography" xmlns="http://schemas.openxmlformats.org/officeDocument/2006/bibliography" SelectedStyle="\APA.XSL" StyleName="APA"/>
-</file>
-
 <file path=customXml/item5.xml><?xml version="1.0" encoding="utf-8"?>
-<?mso-contentType ?>
-<FormTemplates xmlns="http://schemas.microsoft.com/sharepoint/v3/contenttype/forms">
-  <Display>DocumentLibraryForm</Display>
-  <Edit>DocumentLibraryForm</Edit>
-  <New>DocumentLibraryForm</New>
-</FormTemplates>
+<p:properties xmlns:p="http://schemas.microsoft.com/office/2006/metadata/properties" xmlns:xsi="http://www.w3.org/2001/XMLSchema-instance">
+  <documentManagement>
+    <_dlc_DocId xmlns="230e9df3-be65-4c73-a93b-d1236ebd677e">CPS089-1839222384-113</_dlc_DocId>
+    <_dlc_DocIdUrl xmlns="230e9df3-be65-4c73-a93b-d1236ebd677e">
+      <Url>https://microsoft.sharepoint.com/teams/CampusProjectSites089/hahzsakosd/ipdev/_layouts/15/DocIdRedir.aspx?ID=CPS089-1839222384-113</Url>
+      <Description>CPS089-1839222384-113</Description>
+    </_dlc_DocIdUrl>
+  </documentManagement>
+</p:properties>
 </file>
 
 <file path=customXml/itemProps1.xml><?xml version="1.0" encoding="utf-8"?>
@@ -27811,15 +27741,22 @@
 </file>
 
 <file path=customXml/itemProps2.xml><?xml version="1.0" encoding="utf-8"?>
-<ds:datastoreItem xmlns:ds="http://schemas.openxmlformats.org/officeDocument/2006/customXml" ds:itemID="{0D099B5C-58A2-4E73-85A4-6DBCDA26239C}">
+<ds:datastoreItem xmlns:ds="http://schemas.openxmlformats.org/officeDocument/2006/customXml" ds:itemID="{D42F2657-4ACA-49E5-A6B2-E318DB23F996}">
   <ds:schemaRefs>
-    <ds:schemaRef ds:uri="http://schemas.microsoft.com/office/2006/metadata/properties"/>
-    <ds:schemaRef ds:uri="230e9df3-be65-4c73-a93b-d1236ebd677e"/>
+    <ds:schemaRef ds:uri="http://schemas.microsoft.com/sharepoint/v3/contenttype/forms"/>
   </ds:schemaRefs>
 </ds:datastoreItem>
 </file>
 
 <file path=customXml/itemProps3.xml><?xml version="1.0" encoding="utf-8"?>
+<ds:datastoreItem xmlns:ds="http://schemas.openxmlformats.org/officeDocument/2006/customXml" ds:itemID="{B5E437ED-ABA8-46E8-BE3C-BA108F4D9AA9}">
+  <ds:schemaRefs>
+    <ds:schemaRef ds:uri="http://schemas.openxmlformats.org/officeDocument/2006/bibliography"/>
+  </ds:schemaRefs>
+</ds:datastoreItem>
+</file>
+
+<file path=customXml/itemProps4.xml><?xml version="1.0" encoding="utf-8"?>
 <ds:datastoreItem xmlns:ds="http://schemas.openxmlformats.org/officeDocument/2006/customXml" ds:itemID="{6985EDA3-61F8-49E5-ACFD-CABC36B8CB1A}">
   <ds:schemaRefs>
     <ds:schemaRef ds:uri="http://schemas.microsoft.com/office/2006/metadata/contentType"/>
@@ -27838,18 +27775,11 @@
 </ds:datastoreItem>
 </file>
 
-<file path=customXml/itemProps4.xml><?xml version="1.0" encoding="utf-8"?>
-<ds:datastoreItem xmlns:ds="http://schemas.openxmlformats.org/officeDocument/2006/customXml" ds:itemID="{B5E437ED-ABA8-46E8-BE3C-BA108F4D9AA9}">
+<file path=customXml/itemProps5.xml><?xml version="1.0" encoding="utf-8"?>
+<ds:datastoreItem xmlns:ds="http://schemas.openxmlformats.org/officeDocument/2006/customXml" ds:itemID="{0D099B5C-58A2-4E73-85A4-6DBCDA26239C}">
   <ds:schemaRefs>
-    <ds:schemaRef ds:uri="http://schemas.openxmlformats.org/officeDocument/2006/bibliography"/>
-  </ds:schemaRefs>
-</ds:datastoreItem>
-</file>
-
-<file path=customXml/itemProps5.xml><?xml version="1.0" encoding="utf-8"?>
-<ds:datastoreItem xmlns:ds="http://schemas.openxmlformats.org/officeDocument/2006/customXml" ds:itemID="{D42F2657-4ACA-49E5-A6B2-E318DB23F996}">
-  <ds:schemaRefs>
-    <ds:schemaRef ds:uri="http://schemas.microsoft.com/sharepoint/v3/contenttype/forms"/>
+    <ds:schemaRef ds:uri="http://schemas.microsoft.com/office/2006/metadata/properties"/>
+    <ds:schemaRef ds:uri="230e9df3-be65-4c73-a93b-d1236ebd677e"/>
   </ds:schemaRefs>
 </ds:datastoreItem>
 </file>
</xml_diff>